<commit_message>
Alteração na atividade sobre o maven.
</commit_message>
<xml_diff>
--- a/Gerência de Configuração de Software/Aula 09/Maven.docx
+++ b/Gerência de Configuração de Software/Aula 09/Maven.docx
@@ -1,6 +1,7 @@
 
 <file path=word/document.xml><?xml version="1.0" encoding="utf-8"?>
 <w:document xmlns:wpc="http://schemas.microsoft.com/office/word/2010/wordprocessingCanvas" xmlns:mc="http://schemas.openxmlformats.org/markup-compatibility/2006" xmlns:o="urn:schemas-microsoft-com:office:office" xmlns:r="http://schemas.openxmlformats.org/officeDocument/2006/relationships" xmlns:m="http://schemas.openxmlformats.org/officeDocument/2006/math" xmlns:v="urn:schemas-microsoft-com:vml" xmlns:wp14="http://schemas.microsoft.com/office/word/2010/wordprocessingDrawing" xmlns:wp="http://schemas.openxmlformats.org/drawingml/2006/wordprocessingDrawing" xmlns:w="http://schemas.openxmlformats.org/wordprocessingml/2006/main" xmlns:w14="http://schemas.microsoft.com/office/word/2010/wordml" xmlns:w10="urn:schemas-microsoft-com:office:word" xmlns:w15="http://schemas.microsoft.com/office/word/2012/wordml" xmlns:wpg="http://schemas.microsoft.com/office/word/2010/wordprocessingGroup" xmlns:wpi="http://schemas.microsoft.com/office/word/2010/wordprocessingInk" xmlns:wne="http://schemas.microsoft.com/office/word/2006/wordml" xmlns:wps="http://schemas.microsoft.com/office/word/2010/wordprocessingShape" xmlns:wpsCustomData="http://www.wps.cn/officeDocument/2013/wpsCustomData" mc:Ignorable="w14 w15 wp14">
+  <w:background w:color="FFFFFF"/>
   <w:body>
     <w:p>
       <w:pPr>
@@ -11,7 +12,6 @@
           <w:szCs w:val="36"/>
         </w:rPr>
       </w:pPr>
-      <w:bookmarkStart w:id="0" w:name="_GoBack"/>
       <w:r>
         <w:rPr>
           <w:b/>
@@ -22,7 +22,6 @@
         <w:t>O que é o Maven?</w:t>
       </w:r>
     </w:p>
-    <w:bookmarkEnd w:id="0"/>
     <w:p>
       <w:pPr>
         <w:rPr>
@@ -98,12 +97,167 @@
     <w:p>
       <w:pPr>
         <w:rPr>
+          <w:sz w:val="24"/>
+          <w:szCs w:val="24"/>
+        </w:rPr>
+      </w:pPr>
+      <w:r>
+        <w:rPr>
+          <w:rFonts w:hint="default"/>
+          <w:sz w:val="24"/>
+          <w:szCs w:val="24"/>
+        </w:rPr>
+        <w:t>Dentre as principais vantagens do uso do Maven para construção e integração de projetos, pode-se citar:</w:t>
+      </w:r>
+    </w:p>
+    <w:p>
+      <w:pPr>
+        <w:rPr>
+          <w:rFonts w:hint="default"/>
+          <w:sz w:val="24"/>
+          <w:szCs w:val="24"/>
+        </w:rPr>
+      </w:pPr>
+      <w:r>
+        <w:rPr>
+          <w:rFonts w:hint="default"/>
+          <w:sz w:val="24"/>
+          <w:szCs w:val="24"/>
+        </w:rPr>
+        <w:t>· Existência de plug-ins para as principais IDEs: Eclipse e NetBeans;</w:t>
+      </w:r>
+    </w:p>
+    <w:p>
+      <w:pPr>
+        <w:rPr>
+          <w:rFonts w:hint="default"/>
+          <w:sz w:val="24"/>
+          <w:szCs w:val="24"/>
+        </w:rPr>
+      </w:pPr>
+      <w:r>
+        <w:rPr>
+          <w:rFonts w:hint="default"/>
+          <w:sz w:val="24"/>
+          <w:szCs w:val="24"/>
+        </w:rPr>
+        <w:t>· Configuração inicial do projeto com o uso de boas práticas e sem a necessidade de codificação;</w:t>
+      </w:r>
+    </w:p>
+    <w:p>
+      <w:pPr>
+        <w:rPr>
+          <w:rFonts w:hint="default"/>
+          <w:sz w:val="24"/>
+          <w:szCs w:val="24"/>
+        </w:rPr>
+      </w:pPr>
+      <w:r>
+        <w:rPr>
+          <w:rFonts w:hint="default"/>
+          <w:sz w:val="24"/>
+          <w:szCs w:val="24"/>
+        </w:rPr>
+        <w:t>· Ao criar um projeto Maven utilizando archetypes (templates), automaticamente são criadas pastas com arquivos, classes com exemplos de código e o pom.xml já previamente configurado;</w:t>
+      </w:r>
+    </w:p>
+    <w:p>
+      <w:pPr>
+        <w:rPr>
+          <w:rFonts w:hint="default"/>
+          <w:sz w:val="24"/>
+          <w:szCs w:val="24"/>
+        </w:rPr>
+      </w:pPr>
+      <w:r>
+        <w:rPr>
+          <w:rFonts w:hint="default"/>
+          <w:sz w:val="24"/>
+          <w:szCs w:val="24"/>
+        </w:rPr>
+        <w:t>· Uso do repositório Maven Central para gerenciamento das bibliotecas open source;</w:t>
+      </w:r>
+    </w:p>
+    <w:p>
+      <w:pPr>
+        <w:rPr>
+          <w:rFonts w:hint="default"/>
+          <w:sz w:val="24"/>
+          <w:szCs w:val="24"/>
+        </w:rPr>
+      </w:pPr>
+      <w:r>
+        <w:rPr>
+          <w:rFonts w:hint="default"/>
+          <w:sz w:val="24"/>
+          <w:szCs w:val="24"/>
+        </w:rPr>
+        <w:t>· Uso do repositório local, permitindo que a mesma biblioteca seja utilizada por qualquer projeto configurado na máquina;</w:t>
+      </w:r>
+    </w:p>
+    <w:p>
+      <w:pPr>
+        <w:rPr>
+          <w:rFonts w:hint="default"/>
+          <w:sz w:val="24"/>
+          <w:szCs w:val="24"/>
+        </w:rPr>
+      </w:pPr>
+      <w:r>
+        <w:rPr>
+          <w:rFonts w:hint="default"/>
+          <w:sz w:val="24"/>
+          <w:szCs w:val="24"/>
+        </w:rPr>
+        <w:t>· Possibilidade de criação de repositórios próprios para o gerenciamento de bibliotecas internas, facilitando a reutilização destas nos projetos;</w:t>
+      </w:r>
+    </w:p>
+    <w:p>
+      <w:pPr>
+        <w:rPr>
+          <w:rFonts w:hint="default"/>
+          <w:sz w:val="24"/>
+          <w:szCs w:val="24"/>
+        </w:rPr>
+      </w:pPr>
+      <w:r>
+        <w:rPr>
+          <w:rFonts w:hint="default"/>
+          <w:sz w:val="24"/>
+          <w:szCs w:val="24"/>
+        </w:rPr>
+        <w:t>· Possibilidade de usar tarefas Ant para o deployment, facilitando a reutilização do legado;</w:t>
+      </w:r>
+    </w:p>
+    <w:p>
+      <w:pPr>
+        <w:rPr>
+          <w:rFonts w:hint="default" w:ascii="sans-serif" w:hAnsi="sans-serif" w:eastAsia="sans-serif" w:cs="sans-serif"/>
+          <w:color w:val="1D2021"/>
+          <w:sz w:val="24"/>
+          <w:szCs w:val="24"/>
+        </w:rPr>
+      </w:pPr>
+      <w:r>
+        <w:rPr>
+          <w:rFonts w:hint="default"/>
+          <w:sz w:val="24"/>
+          <w:szCs w:val="24"/>
+        </w:rPr>
+        <w:t>· Gerenciamento de bibliotecas e versionamento com pouca ou nenhuma configuração adicional.</w:t>
+      </w:r>
+    </w:p>
+    <w:p>
+      <w:pPr>
+        <w:rPr>
           <w:b/>
           <w:bCs/>
           <w:sz w:val="28"/>
           <w:szCs w:val="36"/>
         </w:rPr>
       </w:pPr>
+      <w:bookmarkStart w:id="0" w:name="_GoBack"/>
+      <w:bookmarkEnd w:id="0"/>
     </w:p>
     <w:p>
       <w:pPr>
@@ -1177,7 +1331,7 @@
   <w:docDefaults>
     <w:rPrDefault>
       <w:rPr>
-        <w:rFonts w:asciiTheme="minorHAnsi" w:hAnsiTheme="minorHAnsi" w:eastAsiaTheme="minorEastAsia" w:cstheme="minorBidi"/>
+        <w:rFonts w:ascii="Times New Roman" w:hAnsi="Times New Roman" w:eastAsia="SimSun" w:cs="Times New Roman"/>
       </w:rPr>
     </w:rPrDefault>
   </w:docDefaults>
@@ -1453,7 +1607,7 @@
     <w:qFormat/>
     <w:uiPriority w:val="0"/>
   </w:style>
-  <w:style w:type="table" w:default="1" w:styleId="4">
+  <w:style w:type="table" w:default="1" w:styleId="5">
     <w:name w:val="Normal Table"/>
     <w:semiHidden/>
     <w:qFormat/>
@@ -1479,6 +1633,16 @@
       <w:rFonts w:ascii="Times New Roman" w:hAnsi="Times New Roman" w:cs="Times New Roman"/>
       <w:sz w:val="24"/>
       <w:szCs w:val="24"/>
+    </w:rPr>
+  </w:style>
+  <w:style w:type="character" w:styleId="4">
+    <w:name w:val="Emphasis"/>
+    <w:basedOn w:val="3"/>
+    <w:qFormat/>
+    <w:uiPriority w:val="0"/>
+    <w:rPr>
+      <w:i/>
+      <w:iCs/>
     </w:rPr>
   </w:style>
 </w:styles>

</xml_diff>